<commit_message>
Update Push failed and by mistake done the pull immediately which has not merged automatically and caused deleting previously added files even from local repository.docx
</commit_message>
<xml_diff>
--- a/Push failed and by mistake done the pull immediately which has not merged automatically and caused deleting previously added files even from local repository.docx
+++ b/Push failed and by mistake done the pull immediately which has not merged automatically and caused deleting previously added files even from local repository.docx
@@ -924,8 +924,73 @@
           </wp:inline>
         </w:drawing>
       </w:r>
+    </w:p>
+    <w:p>
+      <w:pPr>
+        <w:pStyle w:val="ListParagraph"/>
+      </w:pPr>
+      <w:proofErr w:type="spellStart"/>
+      <w:r>
+        <w:lastRenderedPageBreak/>
+        <w:t>Git</w:t>
+      </w:r>
+      <w:proofErr w:type="spellEnd"/>
+      <w:r>
+        <w:t xml:space="preserve"> pull at first time require some </w:t>
+      </w:r>
+      <w:proofErr w:type="spellStart"/>
+      <w:r>
+        <w:t>config</w:t>
+      </w:r>
+      <w:proofErr w:type="spellEnd"/>
+      <w:r>
+        <w:t xml:space="preserve"> if need to set default stream to project repository</w:t>
+      </w:r>
       <w:bookmarkStart w:id="0" w:name="_GoBack"/>
       <w:bookmarkEnd w:id="0"/>
+      <w:r>
+        <w:br/>
+      </w:r>
+      <w:r>
+        <w:rPr>
+          <w:noProof/>
+        </w:rPr>
+        <w:drawing>
+          <wp:inline distT="0" distB="0" distL="0" distR="0">
+            <wp:extent cx="5143500" cy="2838450"/>
+            <wp:effectExtent l="0" t="0" r="0" b="0"/>
+            <wp:docPr id="6" name="Picture 6"/>
+            <wp:cNvGraphicFramePr>
+              <a:graphicFrameLocks xmlns:a="http://schemas.openxmlformats.org/drawingml/2006/main" noChangeAspect="1"/>
+            </wp:cNvGraphicFramePr>
+            <a:graphic xmlns:a="http://schemas.openxmlformats.org/drawingml/2006/main">
+              <a:graphicData uri="http://schemas.openxmlformats.org/drawingml/2006/picture">
+                <pic:pic xmlns:pic="http://schemas.openxmlformats.org/drawingml/2006/picture">
+                  <pic:nvPicPr>
+                    <pic:cNvPr id="0" name=""/>
+                    <pic:cNvPicPr/>
+                  </pic:nvPicPr>
+                  <pic:blipFill>
+                    <a:blip r:embed="rId20"/>
+                    <a:stretch>
+                      <a:fillRect/>
+                    </a:stretch>
+                  </pic:blipFill>
+                  <pic:spPr>
+                    <a:xfrm>
+                      <a:off x="0" y="0"/>
+                      <a:ext cx="5143500" cy="2838450"/>
+                    </a:xfrm>
+                    <a:prstGeom prst="rect">
+                      <a:avLst/>
+                    </a:prstGeom>
+                  </pic:spPr>
+                </pic:pic>
+              </a:graphicData>
+            </a:graphic>
+          </wp:inline>
+        </w:drawing>
+      </w:r>
     </w:p>
     <w:sectPr>
       <w:pgSz w:w="12240" w:h="15840"/>

</xml_diff>

<commit_message>
Push the project into git initially into master.
</commit_message>
<xml_diff>
--- a/Push failed and by mistake done the pull immediately which has not merged automatically and caused deleting previously added files even from local repository.docx
+++ b/Push failed and by mistake done the pull immediately which has not merged automatically and caused deleting previously added files even from local repository.docx
@@ -48,8 +48,9 @@
       </w:r>
       <w:proofErr w:type="gramEnd"/>
     </w:p>
-    <w:p/>
-    <w:p>
+    <w:p>
+      <w:bookmarkStart w:id="0" w:name="_GoBack"/>
+      <w:bookmarkEnd w:id="0"/>
       <w:r>
         <w:rPr>
           <w:noProof/>
@@ -90,28 +91,15 @@
           </wp:inline>
         </w:drawing>
       </w:r>
-    </w:p>
-    <w:p>
-      <w:bookmarkStart w:id="0" w:name="_GoBack"/>
-      <w:bookmarkEnd w:id="0"/>
-    </w:p>
-    <w:p>
-      <w:pPr>
-        <w:pStyle w:val="ListParagraph"/>
-        <w:numPr>
-          <w:ilvl w:val="0"/>
-          <w:numId w:val="2"/>
-        </w:numPr>
-      </w:pPr>
       <w:r>
         <w:rPr>
           <w:noProof/>
         </w:rPr>
         <w:drawing>
           <wp:inline distT="0" distB="0" distL="0" distR="0">
-            <wp:extent cx="4867275" cy="762000"/>
-            <wp:effectExtent l="0" t="0" r="9525" b="0"/>
-            <wp:docPr id="1" name="Picture 1"/>
+            <wp:extent cx="5295900" cy="2085975"/>
+            <wp:effectExtent l="0" t="0" r="0" b="9525"/>
+            <wp:docPr id="17" name="Picture 17"/>
             <wp:cNvGraphicFramePr>
               <a:graphicFrameLocks xmlns:a="http://schemas.openxmlformats.org/drawingml/2006/main" noChangeAspect="1"/>
             </wp:cNvGraphicFramePr>
@@ -131,7 +119,7 @@
                   <pic:spPr>
                     <a:xfrm>
                       <a:off x="0" y="0"/>
-                      <a:ext cx="4867275" cy="762000"/>
+                      <a:ext cx="5295900" cy="2085975"/>
                     </a:xfrm>
                     <a:prstGeom prst="rect">
                       <a:avLst/>
@@ -143,26 +131,15 @@
           </wp:inline>
         </w:drawing>
       </w:r>
-    </w:p>
-    <w:p>
-      <w:pPr>
-        <w:ind w:left="360"/>
-      </w:pPr>
-    </w:p>
-    <w:p>
-      <w:pPr>
-        <w:ind w:left="360"/>
-      </w:pPr>
       <w:r>
         <w:rPr>
           <w:noProof/>
         </w:rPr>
-        <w:lastRenderedPageBreak/>
         <w:drawing>
           <wp:inline distT="0" distB="0" distL="0" distR="0">
-            <wp:extent cx="5676900" cy="6524625"/>
-            <wp:effectExtent l="0" t="0" r="0" b="9525"/>
-            <wp:docPr id="2" name="Picture 2"/>
+            <wp:extent cx="4762500" cy="723900"/>
+            <wp:effectExtent l="0" t="0" r="0" b="0"/>
+            <wp:docPr id="18" name="Picture 18"/>
             <wp:cNvGraphicFramePr>
               <a:graphicFrameLocks xmlns:a="http://schemas.openxmlformats.org/drawingml/2006/main" noChangeAspect="1"/>
             </wp:cNvGraphicFramePr>
@@ -182,7 +159,7 @@
                   <pic:spPr>
                     <a:xfrm>
                       <a:off x="0" y="0"/>
-                      <a:ext cx="5676900" cy="6524625"/>
+                      <a:ext cx="4762500" cy="723900"/>
                     </a:xfrm>
                     <a:prstGeom prst="rect">
                       <a:avLst/>
@@ -194,25 +171,15 @@
           </wp:inline>
         </w:drawing>
       </w:r>
-    </w:p>
-    <w:p>
-      <w:pPr>
-        <w:ind w:left="360"/>
-      </w:pPr>
-    </w:p>
-    <w:p>
-      <w:pPr>
-        <w:ind w:left="360"/>
-      </w:pPr>
       <w:r>
         <w:rPr>
           <w:noProof/>
         </w:rPr>
         <w:drawing>
           <wp:inline distT="0" distB="0" distL="0" distR="0">
-            <wp:extent cx="4552950" cy="2038350"/>
-            <wp:effectExtent l="0" t="0" r="0" b="0"/>
-            <wp:docPr id="3" name="Picture 3"/>
+            <wp:extent cx="4410075" cy="542925"/>
+            <wp:effectExtent l="0" t="0" r="9525" b="9525"/>
+            <wp:docPr id="19" name="Picture 19"/>
             <wp:cNvGraphicFramePr>
               <a:graphicFrameLocks xmlns:a="http://schemas.openxmlformats.org/drawingml/2006/main" noChangeAspect="1"/>
             </wp:cNvGraphicFramePr>
@@ -232,6 +199,158 @@
                   <pic:spPr>
                     <a:xfrm>
                       <a:off x="0" y="0"/>
+                      <a:ext cx="4410075" cy="542925"/>
+                    </a:xfrm>
+                    <a:prstGeom prst="rect">
+                      <a:avLst/>
+                    </a:prstGeom>
+                  </pic:spPr>
+                </pic:pic>
+              </a:graphicData>
+            </a:graphic>
+          </wp:inline>
+        </w:drawing>
+      </w:r>
+    </w:p>
+    <w:p/>
+    <w:p>
+      <w:pPr>
+        <w:pStyle w:val="ListParagraph"/>
+        <w:numPr>
+          <w:ilvl w:val="0"/>
+          <w:numId w:val="2"/>
+        </w:numPr>
+      </w:pPr>
+      <w:r>
+        <w:rPr>
+          <w:noProof/>
+        </w:rPr>
+        <w:lastRenderedPageBreak/>
+        <w:drawing>
+          <wp:inline distT="0" distB="0" distL="0" distR="0">
+            <wp:extent cx="4867275" cy="762000"/>
+            <wp:effectExtent l="0" t="0" r="9525" b="0"/>
+            <wp:docPr id="1" name="Picture 1"/>
+            <wp:cNvGraphicFramePr>
+              <a:graphicFrameLocks xmlns:a="http://schemas.openxmlformats.org/drawingml/2006/main" noChangeAspect="1"/>
+            </wp:cNvGraphicFramePr>
+            <a:graphic xmlns:a="http://schemas.openxmlformats.org/drawingml/2006/main">
+              <a:graphicData uri="http://schemas.openxmlformats.org/drawingml/2006/picture">
+                <pic:pic xmlns:pic="http://schemas.openxmlformats.org/drawingml/2006/picture">
+                  <pic:nvPicPr>
+                    <pic:cNvPr id="0" name=""/>
+                    <pic:cNvPicPr/>
+                  </pic:nvPicPr>
+                  <pic:blipFill>
+                    <a:blip r:embed="rId10"/>
+                    <a:stretch>
+                      <a:fillRect/>
+                    </a:stretch>
+                  </pic:blipFill>
+                  <pic:spPr>
+                    <a:xfrm>
+                      <a:off x="0" y="0"/>
+                      <a:ext cx="4867275" cy="762000"/>
+                    </a:xfrm>
+                    <a:prstGeom prst="rect">
+                      <a:avLst/>
+                    </a:prstGeom>
+                  </pic:spPr>
+                </pic:pic>
+              </a:graphicData>
+            </a:graphic>
+          </wp:inline>
+        </w:drawing>
+      </w:r>
+    </w:p>
+    <w:p>
+      <w:pPr>
+        <w:ind w:left="360"/>
+      </w:pPr>
+    </w:p>
+    <w:p>
+      <w:pPr>
+        <w:ind w:left="360"/>
+      </w:pPr>
+      <w:r>
+        <w:rPr>
+          <w:noProof/>
+        </w:rPr>
+        <w:drawing>
+          <wp:inline distT="0" distB="0" distL="0" distR="0">
+            <wp:extent cx="5676900" cy="6524625"/>
+            <wp:effectExtent l="0" t="0" r="0" b="9525"/>
+            <wp:docPr id="2" name="Picture 2"/>
+            <wp:cNvGraphicFramePr>
+              <a:graphicFrameLocks xmlns:a="http://schemas.openxmlformats.org/drawingml/2006/main" noChangeAspect="1"/>
+            </wp:cNvGraphicFramePr>
+            <a:graphic xmlns:a="http://schemas.openxmlformats.org/drawingml/2006/main">
+              <a:graphicData uri="http://schemas.openxmlformats.org/drawingml/2006/picture">
+                <pic:pic xmlns:pic="http://schemas.openxmlformats.org/drawingml/2006/picture">
+                  <pic:nvPicPr>
+                    <pic:cNvPr id="0" name=""/>
+                    <pic:cNvPicPr/>
+                  </pic:nvPicPr>
+                  <pic:blipFill>
+                    <a:blip r:embed="rId11"/>
+                    <a:stretch>
+                      <a:fillRect/>
+                    </a:stretch>
+                  </pic:blipFill>
+                  <pic:spPr>
+                    <a:xfrm>
+                      <a:off x="0" y="0"/>
+                      <a:ext cx="5676900" cy="6524625"/>
+                    </a:xfrm>
+                    <a:prstGeom prst="rect">
+                      <a:avLst/>
+                    </a:prstGeom>
+                  </pic:spPr>
+                </pic:pic>
+              </a:graphicData>
+            </a:graphic>
+          </wp:inline>
+        </w:drawing>
+      </w:r>
+    </w:p>
+    <w:p>
+      <w:pPr>
+        <w:ind w:left="360"/>
+      </w:pPr>
+    </w:p>
+    <w:p>
+      <w:pPr>
+        <w:ind w:left="360"/>
+      </w:pPr>
+      <w:r>
+        <w:rPr>
+          <w:noProof/>
+        </w:rPr>
+        <w:lastRenderedPageBreak/>
+        <w:drawing>
+          <wp:inline distT="0" distB="0" distL="0" distR="0">
+            <wp:extent cx="4552950" cy="2038350"/>
+            <wp:effectExtent l="0" t="0" r="0" b="0"/>
+            <wp:docPr id="3" name="Picture 3"/>
+            <wp:cNvGraphicFramePr>
+              <a:graphicFrameLocks xmlns:a="http://schemas.openxmlformats.org/drawingml/2006/main" noChangeAspect="1"/>
+            </wp:cNvGraphicFramePr>
+            <a:graphic xmlns:a="http://schemas.openxmlformats.org/drawingml/2006/main">
+              <a:graphicData uri="http://schemas.openxmlformats.org/drawingml/2006/picture">
+                <pic:pic xmlns:pic="http://schemas.openxmlformats.org/drawingml/2006/picture">
+                  <pic:nvPicPr>
+                    <pic:cNvPr id="0" name=""/>
+                    <pic:cNvPicPr/>
+                  </pic:nvPicPr>
+                  <pic:blipFill>
+                    <a:blip r:embed="rId12"/>
+                    <a:stretch>
+                      <a:fillRect/>
+                    </a:stretch>
+                  </pic:blipFill>
+                  <pic:spPr>
+                    <a:xfrm>
+                      <a:off x="0" y="0"/>
                       <a:ext cx="4552950" cy="2038350"/>
                     </a:xfrm>
                     <a:prstGeom prst="rect">
@@ -250,7 +369,6 @@
         <w:ind w:left="360"/>
       </w:pPr>
       <w:r>
-        <w:lastRenderedPageBreak/>
         <w:t xml:space="preserve">This is because committing files to </w:t>
       </w:r>
       <w:proofErr w:type="spellStart"/>
@@ -302,7 +420,7 @@
                     <pic:cNvPicPr/>
                   </pic:nvPicPr>
                   <pic:blipFill>
-                    <a:blip r:embed="rId10"/>
+                    <a:blip r:embed="rId13"/>
                     <a:stretch>
                       <a:fillRect/>
                     </a:stretch>
@@ -366,7 +484,7 @@
                     <pic:cNvPicPr/>
                   </pic:nvPicPr>
                   <pic:blipFill>
-                    <a:blip r:embed="rId11"/>
+                    <a:blip r:embed="rId14"/>
                     <a:stretch>
                       <a:fillRect/>
                     </a:stretch>
@@ -414,7 +532,7 @@
                     <pic:cNvPicPr/>
                   </pic:nvPicPr>
                   <pic:blipFill>
-                    <a:blip r:embed="rId12"/>
+                    <a:blip r:embed="rId15"/>
                     <a:stretch>
                       <a:fillRect/>
                     </a:stretch>
@@ -470,7 +588,7 @@
                     <pic:cNvPicPr/>
                   </pic:nvPicPr>
                   <pic:blipFill>
-                    <a:blip r:embed="rId13"/>
+                    <a:blip r:embed="rId16"/>
                     <a:stretch>
                       <a:fillRect/>
                     </a:stretch>
@@ -603,7 +721,7 @@
                     <pic:cNvPicPr/>
                   </pic:nvPicPr>
                   <pic:blipFill>
-                    <a:blip r:embed="rId14"/>
+                    <a:blip r:embed="rId17"/>
                     <a:stretch>
                       <a:fillRect/>
                     </a:stretch>
@@ -671,7 +789,7 @@
                     <pic:cNvPicPr/>
                   </pic:nvPicPr>
                   <pic:blipFill>
-                    <a:blip r:embed="rId15"/>
+                    <a:blip r:embed="rId18"/>
                     <a:stretch>
                       <a:fillRect/>
                     </a:stretch>
@@ -724,7 +842,7 @@
                     <pic:cNvPicPr/>
                   </pic:nvPicPr>
                   <pic:blipFill>
-                    <a:blip r:embed="rId16"/>
+                    <a:blip r:embed="rId19"/>
                     <a:stretch>
                       <a:fillRect/>
                     </a:stretch>
@@ -800,7 +918,7 @@
                     <pic:cNvPicPr/>
                   </pic:nvPicPr>
                   <pic:blipFill>
-                    <a:blip r:embed="rId17"/>
+                    <a:blip r:embed="rId20"/>
                     <a:stretch>
                       <a:fillRect/>
                     </a:stretch>
@@ -861,7 +979,7 @@
                     <pic:cNvPicPr/>
                   </pic:nvPicPr>
                   <pic:blipFill>
-                    <a:blip r:embed="rId18"/>
+                    <a:blip r:embed="rId21"/>
                     <a:stretch>
                       <a:fillRect/>
                     </a:stretch>
@@ -914,7 +1032,7 @@
                     <pic:cNvPicPr/>
                   </pic:nvPicPr>
                   <pic:blipFill>
-                    <a:blip r:embed="rId19"/>
+                    <a:blip r:embed="rId22"/>
                     <a:stretch>
                       <a:fillRect/>
                     </a:stretch>
@@ -985,7 +1103,7 @@
                     <pic:cNvPicPr/>
                   </pic:nvPicPr>
                   <pic:blipFill>
-                    <a:blip r:embed="rId20"/>
+                    <a:blip r:embed="rId23"/>
                     <a:stretch>
                       <a:fillRect/>
                     </a:stretch>
@@ -1050,7 +1168,7 @@
                     <pic:cNvPicPr/>
                   </pic:nvPicPr>
                   <pic:blipFill>
-                    <a:blip r:embed="rId21"/>
+                    <a:blip r:embed="rId24"/>
                     <a:stretch>
                       <a:fillRect/>
                     </a:stretch>

</xml_diff>